<commit_message>
commiting version 1 of Unit Conversion Tool
</commit_message>
<xml_diff>
--- a/Module2Assignment_Shultz.docx
+++ b/Module2Assignment_Shultz.docx
@@ -296,6 +296,9 @@
         <w:keepNext/>
       </w:pPr>
       <w:r>
+        <w:rPr>
+          <w:noProof/>
+        </w:rPr>
         <w:drawing>
           <wp:inline distT="0" distB="0" distL="0" distR="0" wp14:anchorId="57CD6A84" wp14:editId="1BB60472">
             <wp:extent cx="5943600" cy="1661795"/>
@@ -538,10 +541,7 @@
         <w:t xml:space="preserve">initialize the </w:t>
       </w:r>
       <w:r>
-        <w:t>length</w:t>
-      </w:r>
-      <w:r>
-        <w:t xml:space="preserve"> converter list</w:t>
+        <w:t>length converter list</w:t>
       </w:r>
     </w:p>
     <w:p>
@@ -549,10 +549,7 @@
         <w:t xml:space="preserve">initialize the </w:t>
       </w:r>
       <w:r>
-        <w:t>time</w:t>
-      </w:r>
-      <w:r>
-        <w:t xml:space="preserve"> converter list</w:t>
+        <w:t>time converter list</w:t>
       </w:r>
     </w:p>
     <w:p/>
@@ -628,16 +625,7 @@
         <w:t xml:space="preserve"> class with the </w:t>
       </w:r>
       <w:r>
-        <w:t>convert-from-unit</w:t>
-      </w:r>
-      <w:r>
-        <w:t xml:space="preserve">, </w:t>
-      </w:r>
-      <w:r>
-        <w:t>convert-from-value</w:t>
-      </w:r>
-      <w:r>
-        <w:t xml:space="preserve">, </w:t>
+        <w:t xml:space="preserve">convert-from-unit, convert-from-value, </w:t>
       </w:r>
       <w:r>
         <w:t>convert</w:t>
@@ -652,10 +640,7 @@
         <w:t>temperatureConverterList</w:t>
       </w:r>
       <w:r>
-        <w:t xml:space="preserve"> </w:t>
-      </w:r>
-      <w:r>
-        <w:t>variables</w:t>
+        <w:t xml:space="preserve"> variables</w:t>
       </w:r>
       <w:r>
         <w:t>.</w:t>
@@ -669,10 +654,7 @@
         <w:t xml:space="preserve">call the </w:t>
       </w:r>
       <w:r>
-        <w:t>convertTemperature</w:t>
-      </w:r>
-      <w:r>
-        <w:t xml:space="preserve"> object</w:t>
+        <w:t>convertTemperature object</w:t>
       </w:r>
       <w:r>
         <w:t xml:space="preserve"> and set the </w:t>
@@ -719,10 +701,7 @@
         <w:t xml:space="preserve">call the </w:t>
       </w:r>
       <w:r>
-        <w:t>convertLength</w:t>
-      </w:r>
-      <w:r>
-        <w:t xml:space="preserve"> </w:t>
+        <w:t xml:space="preserve">convertLength </w:t>
       </w:r>
       <w:r>
         <w:t xml:space="preserve">object and set the response equal to the convert-to-value </w:t>
@@ -763,10 +742,7 @@
         <w:t xml:space="preserve">call the </w:t>
       </w:r>
       <w:r>
-        <w:t>convertTime</w:t>
-      </w:r>
-      <w:r>
-        <w:t xml:space="preserve"> </w:t>
+        <w:t xml:space="preserve">convertTime </w:t>
       </w:r>
       <w:r>
         <w:t xml:space="preserve">object and set the response equal to the convert-to-value </w:t>
@@ -786,13 +762,7 @@
     </w:p>
     <w:p>
       <w:r>
-        <w:t xml:space="preserve">This class takes in the </w:t>
-      </w:r>
-      <w:r>
-        <w:t>unit converting from, value of the converting from unit, the desired converted uni</w:t>
-      </w:r>
-      <w:r>
-        <w:t>t</w:t>
+        <w:t>This class takes in the unit converting from, value of the converting from unit, the desired converted unit</w:t>
       </w:r>
       <w:r>
         <w:t>, and converter list</w:t>
@@ -809,13 +779,7 @@
     </w:p>
     <w:p>
       <w:r>
-        <w:t>initialize</w:t>
-      </w:r>
-      <w:r>
-        <w:t xml:space="preserve"> the convert-from-</w:t>
-      </w:r>
-      <w:r>
-        <w:t>unit</w:t>
+        <w:t>initialize the convert-from-unit</w:t>
       </w:r>
     </w:p>
     <w:p>
@@ -952,6 +916,9 @@
         <w:pStyle w:val="Heading4"/>
       </w:pPr>
       <w:r>
+        <w:rPr>
+          <w:noProof/>
+        </w:rPr>
         <w:drawing>
           <wp:inline distT="0" distB="0" distL="0" distR="0" wp14:anchorId="46E03740" wp14:editId="1E810FB9">
             <wp:extent cx="5943600" cy="2535555"/>
@@ -2327,6 +2294,7 @@
   <w:style w:type="character" w:default="1" w:styleId="DefaultParagraphFont">
     <w:name w:val="Default Paragraph Font"/>
     <w:uiPriority w:val="1"/>
+    <w:semiHidden/>
     <w:unhideWhenUsed/>
   </w:style>
   <w:style w:type="table" w:default="1" w:styleId="TableNormal">

</xml_diff>